<commit_message>
adding tests on rapport
</commit_message>
<xml_diff>
--- a/TP1/rapport.docx
+++ b/TP1/rapport.docx
@@ -202,7 +202,7 @@
           <w:rFonts w:ascii="Times New Roman" w:hAnsi="Times New Roman" w:cs="Times New Roman"/>
           <w:sz w:val="28"/>
           <w:szCs w:val="28"/>
-          <w:lang w:val="fr-CA"/>
+          <w:lang w:val="en-CA"/>
         </w:rPr>
       </w:pPr>
       <w:r>
@@ -210,7 +210,7 @@
           <w:rFonts w:ascii="Times New Roman" w:hAnsi="Times New Roman" w:cs="Times New Roman"/>
           <w:sz w:val="28"/>
           <w:szCs w:val="28"/>
-          <w:lang w:val="fr-CA"/>
+          <w:lang w:val="en-CA"/>
         </w:rPr>
         <w:t xml:space="preserve">Hugo </w:t>
       </w:r>
@@ -220,7 +220,7 @@
           <w:rFonts w:ascii="Times New Roman" w:hAnsi="Times New Roman" w:cs="Times New Roman"/>
           <w:sz w:val="28"/>
           <w:szCs w:val="28"/>
-          <w:lang w:val="fr-CA"/>
+          <w:lang w:val="en-CA"/>
         </w:rPr>
         <w:t>Lachieze</w:t>
       </w:r>
@@ -230,7 +230,7 @@
           <w:rFonts w:ascii="Times New Roman" w:hAnsi="Times New Roman" w:cs="Times New Roman"/>
           <w:sz w:val="28"/>
           <w:szCs w:val="28"/>
-          <w:lang w:val="fr-CA"/>
+          <w:lang w:val="en-CA"/>
         </w:rPr>
         <w:t>-Rey (1934177)</w:t>
       </w:r>
@@ -242,7 +242,7 @@
           <w:rFonts w:ascii="Times New Roman" w:hAnsi="Times New Roman" w:cs="Times New Roman"/>
           <w:sz w:val="28"/>
           <w:szCs w:val="28"/>
-          <w:lang w:val="fr-CA"/>
+          <w:lang w:val="en-CA"/>
         </w:rPr>
       </w:pPr>
       <w:r>
@@ -250,7 +250,7 @@
           <w:rFonts w:ascii="Times New Roman" w:hAnsi="Times New Roman" w:cs="Times New Roman"/>
           <w:sz w:val="28"/>
           <w:szCs w:val="28"/>
-          <w:lang w:val="fr-CA"/>
+          <w:lang w:val="en-CA"/>
         </w:rPr>
         <w:t>Dimitry Kamga (</w:t>
       </w:r>
@@ -259,7 +259,7 @@
           <w:rFonts w:ascii="Times New Roman" w:hAnsi="Times New Roman" w:cs="Times New Roman"/>
           <w:sz w:val="28"/>
           <w:szCs w:val="28"/>
-          <w:lang w:val="fr-CA"/>
+          <w:lang w:val="en-CA"/>
         </w:rPr>
         <w:t>1898357</w:t>
       </w:r>
@@ -268,7 +268,7 @@
           <w:rFonts w:ascii="Times New Roman" w:hAnsi="Times New Roman" w:cs="Times New Roman"/>
           <w:sz w:val="28"/>
           <w:szCs w:val="28"/>
-          <w:lang w:val="fr-CA"/>
+          <w:lang w:val="en-CA"/>
         </w:rPr>
         <w:t>)</w:t>
       </w:r>
@@ -280,7 +280,7 @@
           <w:rFonts w:ascii="Times New Roman" w:hAnsi="Times New Roman" w:cs="Times New Roman"/>
           <w:sz w:val="28"/>
           <w:szCs w:val="28"/>
-          <w:lang w:val="fr-CA"/>
+          <w:lang w:val="en-CA"/>
         </w:rPr>
       </w:pPr>
     </w:p>
@@ -291,7 +291,7 @@
           <w:rFonts w:ascii="Times New Roman" w:hAnsi="Times New Roman" w:cs="Times New Roman"/>
           <w:sz w:val="28"/>
           <w:szCs w:val="28"/>
-          <w:lang w:val="fr-CA"/>
+          <w:lang w:val="en-CA"/>
         </w:rPr>
       </w:pPr>
     </w:p>
@@ -519,6 +519,54 @@
           <w:lang w:val="fr-CA"/>
         </w:rPr>
       </w:pPr>
+      <w:r>
+        <w:rPr>
+          <w:rFonts w:ascii="Times New Roman" w:hAnsi="Times New Roman" w:cs="Times New Roman"/>
+          <w:noProof/>
+          <w:lang w:val="fr-CA"/>
+        </w:rPr>
+        <w:drawing>
+          <wp:inline distT="0" distB="0" distL="0" distR="0" wp14:anchorId="5A00315C" wp14:editId="1458842D">
+            <wp:extent cx="5972810" cy="1907540"/>
+            <wp:effectExtent l="0" t="0" r="8890" b="0"/>
+            <wp:docPr id="4" name="Image 4"/>
+            <wp:cNvGraphicFramePr>
+              <a:graphicFrameLocks xmlns:a="http://schemas.openxmlformats.org/drawingml/2006/main" noChangeAspect="1"/>
+            </wp:cNvGraphicFramePr>
+            <a:graphic xmlns:a="http://schemas.openxmlformats.org/drawingml/2006/main">
+              <a:graphicData uri="http://schemas.openxmlformats.org/drawingml/2006/picture">
+                <pic:pic xmlns:pic="http://schemas.openxmlformats.org/drawingml/2006/picture">
+                  <pic:nvPicPr>
+                    <pic:cNvPr id="4" name="Image 4"/>
+                    <pic:cNvPicPr/>
+                  </pic:nvPicPr>
+                  <pic:blipFill>
+                    <a:blip r:embed="rId9">
+                      <a:extLst>
+                        <a:ext uri="{28A0092B-C50C-407E-A947-70E740481C1C}">
+                          <a14:useLocalDpi xmlns:a14="http://schemas.microsoft.com/office/drawing/2010/main" val="0"/>
+                        </a:ext>
+                      </a:extLst>
+                    </a:blip>
+                    <a:stretch>
+                      <a:fillRect/>
+                    </a:stretch>
+                  </pic:blipFill>
+                  <pic:spPr>
+                    <a:xfrm>
+                      <a:off x="0" y="0"/>
+                      <a:ext cx="5972810" cy="1907540"/>
+                    </a:xfrm>
+                    <a:prstGeom prst="rect">
+                      <a:avLst/>
+                    </a:prstGeom>
+                  </pic:spPr>
+                </pic:pic>
+              </a:graphicData>
+            </a:graphic>
+          </wp:inline>
+        </w:drawing>
+      </w:r>
     </w:p>
     <w:p>
       <w:pPr>
@@ -577,24 +625,1597 @@
       <w:pPr>
         <w:rPr>
           <w:rFonts w:ascii="Times New Roman" w:hAnsi="Times New Roman" w:cs="Times New Roman"/>
-          <w:lang w:val="fr-CA"/>
-        </w:rPr>
-      </w:pPr>
-    </w:p>
-    <w:p>
-      <w:pPr>
-        <w:rPr>
-          <w:rFonts w:ascii="Times New Roman" w:hAnsi="Times New Roman" w:cs="Times New Roman"/>
-          <w:lang w:val="fr-CA"/>
-        </w:rPr>
-      </w:pPr>
-      <w:r>
-        <w:rPr>
-          <w:rFonts w:ascii="Times New Roman" w:hAnsi="Times New Roman" w:cs="Times New Roman"/>
-          <w:lang w:val="fr-CA"/>
-        </w:rPr>
-        <w:br w:type="page"/>
-      </w:r>
+          <w:b/>
+          <w:bCs/>
+          <w:lang w:val="fr-CA"/>
+        </w:rPr>
+      </w:pPr>
+      <w:proofErr w:type="gramStart"/>
+      <w:r>
+        <w:rPr>
+          <w:rFonts w:ascii="Times New Roman" w:hAnsi="Times New Roman" w:cs="Times New Roman"/>
+          <w:b/>
+          <w:bCs/>
+          <w:lang w:val="fr-CA"/>
+        </w:rPr>
+        <w:t>Email</w:t>
+      </w:r>
+      <w:proofErr w:type="gramEnd"/>
+      <w:r>
+        <w:rPr>
+          <w:rFonts w:ascii="Times New Roman" w:hAnsi="Times New Roman" w:cs="Times New Roman"/>
+          <w:b/>
+          <w:bCs/>
+          <w:lang w:val="fr-CA"/>
+        </w:rPr>
+        <w:t xml:space="preserve"> Analyzer</w:t>
+      </w:r>
+      <w:r>
+        <w:rPr>
+          <w:rFonts w:ascii="Times New Roman" w:hAnsi="Times New Roman" w:cs="Times New Roman"/>
+          <w:b/>
+          <w:bCs/>
+          <w:lang w:val="fr-CA"/>
+        </w:rPr>
+        <w:t> </w:t>
+      </w:r>
+    </w:p>
+    <w:p>
+      <w:pPr>
+        <w:shd w:val="clear" w:color="auto" w:fill="2B2B2B"/>
+        <w:tabs>
+          <w:tab w:val="left" w:pos="916"/>
+          <w:tab w:val="left" w:pos="1832"/>
+          <w:tab w:val="left" w:pos="2748"/>
+          <w:tab w:val="left" w:pos="3664"/>
+          <w:tab w:val="left" w:pos="4580"/>
+          <w:tab w:val="left" w:pos="5496"/>
+          <w:tab w:val="left" w:pos="6412"/>
+          <w:tab w:val="left" w:pos="7328"/>
+          <w:tab w:val="left" w:pos="8244"/>
+          <w:tab w:val="left" w:pos="9160"/>
+          <w:tab w:val="left" w:pos="10076"/>
+          <w:tab w:val="left" w:pos="10992"/>
+          <w:tab w:val="left" w:pos="11908"/>
+          <w:tab w:val="left" w:pos="12824"/>
+          <w:tab w:val="left" w:pos="13740"/>
+          <w:tab w:val="left" w:pos="14656"/>
+        </w:tabs>
+        <w:spacing w:after="0" w:line="240" w:lineRule="auto"/>
+        <w:rPr>
+          <w:rFonts w:ascii="Courier New" w:eastAsia="Times New Roman" w:hAnsi="Courier New" w:cs="Courier New"/>
+          <w:color w:val="A9B7C6"/>
+          <w:sz w:val="20"/>
+          <w:szCs w:val="20"/>
+          <w:lang w:val="en-CA" w:eastAsia="en-CA"/>
+        </w:rPr>
+      </w:pPr>
+      <w:r>
+        <w:rPr>
+          <w:rFonts w:ascii="Courier New" w:eastAsia="Times New Roman" w:hAnsi="Courier New" w:cs="Courier New"/>
+          <w:color w:val="CC7832"/>
+          <w:sz w:val="20"/>
+          <w:szCs w:val="20"/>
+          <w:lang w:val="en-CA" w:eastAsia="en-CA"/>
+        </w:rPr>
+        <w:t xml:space="preserve">def </w:t>
+      </w:r>
+      <w:r>
+        <w:rPr>
+          <w:rFonts w:ascii="Courier New" w:eastAsia="Times New Roman" w:hAnsi="Courier New" w:cs="Courier New"/>
+          <w:color w:val="FFC66D"/>
+          <w:sz w:val="20"/>
+          <w:szCs w:val="20"/>
+          <w:lang w:val="en-CA" w:eastAsia="en-CA"/>
+        </w:rPr>
+        <w:t>test_spam_ham_body_prob_Returns_expected_probability_</w:t>
+      </w:r>
+      <w:proofErr w:type="gramStart"/>
+      <w:r>
+        <w:rPr>
+          <w:rFonts w:ascii="Courier New" w:eastAsia="Times New Roman" w:hAnsi="Courier New" w:cs="Courier New"/>
+          <w:color w:val="FFC66D"/>
+          <w:sz w:val="20"/>
+          <w:szCs w:val="20"/>
+          <w:lang w:val="en-CA" w:eastAsia="en-CA"/>
+        </w:rPr>
+        <w:t>ham</w:t>
+      </w:r>
+      <w:r>
+        <w:rPr>
+          <w:rFonts w:ascii="Courier New" w:eastAsia="Times New Roman" w:hAnsi="Courier New" w:cs="Courier New"/>
+          <w:color w:val="A9B7C6"/>
+          <w:sz w:val="20"/>
+          <w:szCs w:val="20"/>
+          <w:lang w:val="en-CA" w:eastAsia="en-CA"/>
+        </w:rPr>
+        <w:t>(</w:t>
+      </w:r>
+      <w:proofErr w:type="gramEnd"/>
+      <w:r>
+        <w:rPr>
+          <w:rFonts w:ascii="Courier New" w:eastAsia="Times New Roman" w:hAnsi="Courier New" w:cs="Courier New"/>
+          <w:color w:val="94558D"/>
+          <w:sz w:val="20"/>
+          <w:szCs w:val="20"/>
+          <w:lang w:val="en-CA" w:eastAsia="en-CA"/>
+        </w:rPr>
+        <w:t>self</w:t>
+      </w:r>
+      <w:r>
+        <w:rPr>
+          <w:rFonts w:ascii="Courier New" w:eastAsia="Times New Roman" w:hAnsi="Courier New" w:cs="Courier New"/>
+          <w:color w:val="CC7832"/>
+          <w:sz w:val="20"/>
+          <w:szCs w:val="20"/>
+          <w:lang w:val="en-CA" w:eastAsia="en-CA"/>
+        </w:rPr>
+        <w:t xml:space="preserve">, </w:t>
+      </w:r>
+      <w:r>
+        <w:rPr>
+          <w:rFonts w:ascii="Courier New" w:eastAsia="Times New Roman" w:hAnsi="Courier New" w:cs="Courier New"/>
+          <w:color w:val="A9B7C6"/>
+          <w:sz w:val="20"/>
+          <w:szCs w:val="20"/>
+          <w:lang w:val="en-CA" w:eastAsia="en-CA"/>
+        </w:rPr>
+        <w:t>mock_load_dict):</w:t>
+      </w:r>
+    </w:p>
+    <w:p>
+      <w:pPr>
+        <w:rPr>
+          <w:rFonts w:ascii="Times New Roman" w:hAnsi="Times New Roman" w:cs="Times New Roman"/>
+          <w:b/>
+          <w:bCs/>
+          <w:sz w:val="16"/>
+          <w:szCs w:val="16"/>
+          <w:lang w:val="en-CA"/>
+        </w:rPr>
+      </w:pPr>
+    </w:p>
+    <w:p>
+      <w:pPr>
+        <w:pStyle w:val="PrformatHTML"/>
+        <w:shd w:val="clear" w:color="auto" w:fill="2B2B2B"/>
+        <w:rPr>
+          <w:color w:val="A9B7C6"/>
+        </w:rPr>
+      </w:pPr>
+      <w:r>
+        <w:rPr>
+          <w:color w:val="CC7832"/>
+        </w:rPr>
+        <w:t xml:space="preserve">def </w:t>
+      </w:r>
+      <w:r>
+        <w:rPr>
+          <w:color w:val="FFC66D"/>
+        </w:rPr>
+        <w:t>test_subject_spam_ham_prob_Returns_expected_probability_</w:t>
+      </w:r>
+      <w:proofErr w:type="gramStart"/>
+      <w:r>
+        <w:rPr>
+          <w:color w:val="FFC66D"/>
+        </w:rPr>
+        <w:t>ham</w:t>
+      </w:r>
+      <w:r>
+        <w:rPr>
+          <w:color w:val="A9B7C6"/>
+        </w:rPr>
+        <w:t>(</w:t>
+      </w:r>
+      <w:proofErr w:type="gramEnd"/>
+      <w:r>
+        <w:rPr>
+          <w:color w:val="94558D"/>
+        </w:rPr>
+        <w:t>self</w:t>
+      </w:r>
+      <w:r>
+        <w:rPr>
+          <w:color w:val="CC7832"/>
+        </w:rPr>
+        <w:t xml:space="preserve">, </w:t>
+      </w:r>
+      <w:r>
+        <w:rPr>
+          <w:color w:val="A9B7C6"/>
+        </w:rPr>
+        <w:t>mock_load_dict):</w:t>
+      </w:r>
+    </w:p>
+    <w:p>
+      <w:pPr>
+        <w:rPr>
+          <w:rFonts w:ascii="Times New Roman" w:hAnsi="Times New Roman" w:cs="Times New Roman"/>
+          <w:b/>
+          <w:bCs/>
+          <w:sz w:val="16"/>
+          <w:szCs w:val="16"/>
+          <w:lang w:val="en-CA"/>
+        </w:rPr>
+      </w:pPr>
+    </w:p>
+    <w:p>
+      <w:pPr>
+        <w:rPr>
+          <w:rFonts w:ascii="Times New Roman" w:hAnsi="Times New Roman" w:cs="Times New Roman"/>
+          <w:b/>
+          <w:bCs/>
+          <w:lang w:val="en-CA"/>
+        </w:rPr>
+      </w:pPr>
+      <w:r>
+        <w:rPr>
+          <w:rFonts w:ascii="Times New Roman" w:hAnsi="Times New Roman" w:cs="Times New Roman"/>
+          <w:b/>
+          <w:bCs/>
+          <w:lang w:val="en-CA"/>
+        </w:rPr>
+        <w:t>Vocabulary Creator </w:t>
+      </w:r>
+    </w:p>
+    <w:p>
+      <w:pPr>
+        <w:pStyle w:val="PrformatHTML"/>
+        <w:shd w:val="clear" w:color="auto" w:fill="2B2B2B"/>
+        <w:rPr>
+          <w:color w:val="A9B7C6"/>
+        </w:rPr>
+      </w:pPr>
+      <w:r>
+        <w:rPr>
+          <w:color w:val="CC7832"/>
+        </w:rPr>
+        <w:t xml:space="preserve">def </w:t>
+      </w:r>
+      <w:r>
+        <w:rPr>
+          <w:color w:val="FFC66D"/>
+        </w:rPr>
+        <w:t>test_write_data_to_vocab_file_returns_false</w:t>
+      </w:r>
+      <w:r>
+        <w:rPr>
+          <w:color w:val="A9B7C6"/>
+        </w:rPr>
+        <w:t>(</w:t>
+      </w:r>
+      <w:r>
+        <w:rPr>
+          <w:color w:val="94558D"/>
+        </w:rPr>
+        <w:t>self</w:t>
+      </w:r>
+      <w:r>
+        <w:rPr>
+          <w:color w:val="A9B7C6"/>
+        </w:rPr>
+        <w:t>):</w:t>
+      </w:r>
+    </w:p>
+    <w:p>
+      <w:pPr>
+        <w:rPr>
+          <w:rFonts w:ascii="Times New Roman" w:hAnsi="Times New Roman" w:cs="Times New Roman"/>
+          <w:sz w:val="18"/>
+          <w:szCs w:val="18"/>
+          <w:lang w:val="en-CA"/>
+        </w:rPr>
+      </w:pPr>
+    </w:p>
+    <w:p>
+      <w:pPr>
+        <w:pStyle w:val="PrformatHTML"/>
+        <w:shd w:val="clear" w:color="auto" w:fill="2B2B2B"/>
+        <w:rPr>
+          <w:color w:val="A9B7C6"/>
+        </w:rPr>
+      </w:pPr>
+      <w:r>
+        <w:rPr>
+          <w:color w:val="CC7832"/>
+        </w:rPr>
+        <w:t xml:space="preserve">def </w:t>
+      </w:r>
+      <w:r>
+        <w:rPr>
+          <w:color w:val="FFC66D"/>
+        </w:rPr>
+        <w:t>test_write_data_to_vocab_file_return_true</w:t>
+      </w:r>
+      <w:r>
+        <w:rPr>
+          <w:color w:val="A9B7C6"/>
+        </w:rPr>
+        <w:t>(</w:t>
+      </w:r>
+      <w:r>
+        <w:rPr>
+          <w:color w:val="94558D"/>
+        </w:rPr>
+        <w:t>self</w:t>
+      </w:r>
+      <w:r>
+        <w:rPr>
+          <w:color w:val="A9B7C6"/>
+        </w:rPr>
+        <w:t>):</w:t>
+      </w:r>
+    </w:p>
+    <w:p>
+      <w:pPr>
+        <w:rPr>
+          <w:rFonts w:ascii="Times New Roman" w:hAnsi="Times New Roman" w:cs="Times New Roman"/>
+          <w:sz w:val="18"/>
+          <w:szCs w:val="18"/>
+          <w:lang w:val="en-CA"/>
+        </w:rPr>
+      </w:pPr>
+    </w:p>
+    <w:p>
+      <w:pPr>
+        <w:pStyle w:val="PrformatHTML"/>
+        <w:shd w:val="clear" w:color="auto" w:fill="2B2B2B"/>
+        <w:rPr>
+          <w:color w:val="A9B7C6"/>
+        </w:rPr>
+      </w:pPr>
+      <w:r>
+        <w:rPr>
+          <w:color w:val="CC7832"/>
+        </w:rPr>
+        <w:t xml:space="preserve">def </w:t>
+      </w:r>
+      <w:r>
+        <w:rPr>
+          <w:color w:val="FFC66D"/>
+        </w:rPr>
+        <w:t xml:space="preserve">test_clean_text_should_return_text </w:t>
+      </w:r>
+      <w:r>
+        <w:rPr>
+          <w:color w:val="A9B7C6"/>
+        </w:rPr>
+        <w:t>(</w:t>
+      </w:r>
+      <w:r>
+        <w:rPr>
+          <w:color w:val="94558D"/>
+        </w:rPr>
+        <w:t>self</w:t>
+      </w:r>
+      <w:r>
+        <w:rPr>
+          <w:color w:val="CC7832"/>
+        </w:rPr>
+        <w:t xml:space="preserve">, </w:t>
+      </w:r>
+      <w:r>
+        <w:rPr>
+          <w:color w:val="A9B7C6"/>
+        </w:rPr>
+        <w:t>mock_clean_text):</w:t>
+      </w:r>
+    </w:p>
+    <w:p>
+      <w:pPr>
+        <w:rPr>
+          <w:rFonts w:ascii="Times New Roman" w:hAnsi="Times New Roman" w:cs="Times New Roman"/>
+          <w:sz w:val="18"/>
+          <w:szCs w:val="18"/>
+          <w:lang w:val="en-CA"/>
+        </w:rPr>
+      </w:pPr>
+    </w:p>
+    <w:p>
+      <w:pPr>
+        <w:rPr>
+          <w:rFonts w:ascii="Times New Roman" w:hAnsi="Times New Roman" w:cs="Times New Roman"/>
+          <w:b/>
+          <w:bCs/>
+          <w:lang w:val="fr-CA"/>
+        </w:rPr>
+      </w:pPr>
+      <w:r>
+        <w:rPr>
+          <w:rFonts w:ascii="Times New Roman" w:hAnsi="Times New Roman" w:cs="Times New Roman"/>
+          <w:b/>
+          <w:bCs/>
+          <w:lang w:val="fr-CA"/>
+        </w:rPr>
+        <w:lastRenderedPageBreak/>
+        <w:t>Crud</w:t>
+      </w:r>
+      <w:r>
+        <w:rPr>
+          <w:rFonts w:ascii="Times New Roman" w:hAnsi="Times New Roman" w:cs="Times New Roman"/>
+          <w:b/>
+          <w:bCs/>
+          <w:lang w:val="fr-CA"/>
+        </w:rPr>
+        <w:t> </w:t>
+      </w:r>
+    </w:p>
+    <w:p>
+      <w:pPr>
+        <w:pStyle w:val="PrformatHTML"/>
+        <w:shd w:val="clear" w:color="auto" w:fill="2B2B2B"/>
+        <w:rPr>
+          <w:color w:val="A9B7C6"/>
+        </w:rPr>
+      </w:pPr>
+      <w:r>
+        <w:rPr>
+          <w:color w:val="CC7832"/>
+        </w:rPr>
+        <w:t xml:space="preserve">def </w:t>
+      </w:r>
+      <w:r>
+        <w:rPr>
+          <w:color w:val="FFC66D"/>
+        </w:rPr>
+        <w:t>test_add_new_user_return_false_on_email_unicity_and_</w:t>
+      </w:r>
+      <w:proofErr w:type="gramStart"/>
+      <w:r>
+        <w:rPr>
+          <w:color w:val="FFC66D"/>
+        </w:rPr>
+        <w:t>format</w:t>
+      </w:r>
+      <w:r>
+        <w:rPr>
+          <w:color w:val="A9B7C6"/>
+        </w:rPr>
+        <w:t>(</w:t>
+      </w:r>
+      <w:proofErr w:type="gramEnd"/>
+      <w:r>
+        <w:rPr>
+          <w:color w:val="A9B7C6"/>
+        </w:rPr>
+        <w:br/>
+        <w:t xml:space="preserve">    </w:t>
+      </w:r>
+      <w:r>
+        <w:rPr>
+          <w:color w:val="94558D"/>
+        </w:rPr>
+        <w:t>self</w:t>
+      </w:r>
+      <w:r>
+        <w:rPr>
+          <w:color w:val="CC7832"/>
+        </w:rPr>
+        <w:t>,</w:t>
+      </w:r>
+      <w:r>
+        <w:rPr>
+          <w:color w:val="A9B7C6"/>
+        </w:rPr>
+        <w:t>mock_read_groups_file</w:t>
+      </w:r>
+      <w:r>
+        <w:rPr>
+          <w:color w:val="CC7832"/>
+        </w:rPr>
+        <w:t>,</w:t>
+      </w:r>
+      <w:r>
+        <w:rPr>
+          <w:color w:val="A9B7C6"/>
+        </w:rPr>
+        <w:t>mock_read_users_file</w:t>
+      </w:r>
+      <w:r>
+        <w:rPr>
+          <w:color w:val="A9B7C6"/>
+        </w:rPr>
+        <w:br/>
+        <w:t>):</w:t>
+      </w:r>
+    </w:p>
+    <w:p>
+      <w:pPr>
+        <w:rPr>
+          <w:rFonts w:ascii="Times New Roman" w:hAnsi="Times New Roman" w:cs="Times New Roman"/>
+          <w:b/>
+          <w:bCs/>
+          <w:lang w:val="en-CA"/>
+        </w:rPr>
+      </w:pPr>
+    </w:p>
+    <w:p>
+      <w:pPr>
+        <w:pStyle w:val="PrformatHTML"/>
+        <w:shd w:val="clear" w:color="auto" w:fill="2B2B2B"/>
+        <w:rPr>
+          <w:color w:val="A9B7C6"/>
+        </w:rPr>
+      </w:pPr>
+      <w:r>
+        <w:rPr>
+          <w:color w:val="CC7832"/>
+        </w:rPr>
+        <w:t xml:space="preserve">def </w:t>
+      </w:r>
+      <w:r>
+        <w:rPr>
+          <w:color w:val="FFC66D"/>
+        </w:rPr>
+        <w:t>test_get_new_user_id_when_adding_correct_</w:t>
+      </w:r>
+      <w:proofErr w:type="gramStart"/>
+      <w:r>
+        <w:rPr>
+          <w:color w:val="FFC66D"/>
+        </w:rPr>
+        <w:t>user</w:t>
+      </w:r>
+      <w:r>
+        <w:rPr>
+          <w:color w:val="A9B7C6"/>
+        </w:rPr>
+        <w:t>(</w:t>
+      </w:r>
+      <w:proofErr w:type="gramEnd"/>
+      <w:r>
+        <w:rPr>
+          <w:color w:val="A9B7C6"/>
+        </w:rPr>
+        <w:br/>
+        <w:t xml:space="preserve">        </w:t>
+      </w:r>
+      <w:r>
+        <w:rPr>
+          <w:color w:val="94558D"/>
+        </w:rPr>
+        <w:t>self</w:t>
+      </w:r>
+      <w:r>
+        <w:rPr>
+          <w:color w:val="CC7832"/>
+        </w:rPr>
+        <w:t xml:space="preserve">, </w:t>
+      </w:r>
+      <w:r>
+        <w:rPr>
+          <w:color w:val="A9B7C6"/>
+        </w:rPr>
+        <w:t>mock_read_users_file):</w:t>
+      </w:r>
+    </w:p>
+    <w:p>
+      <w:pPr>
+        <w:rPr>
+          <w:rFonts w:ascii="Times New Roman" w:hAnsi="Times New Roman" w:cs="Times New Roman"/>
+          <w:lang w:val="en-CA"/>
+        </w:rPr>
+      </w:pPr>
+    </w:p>
+    <w:p>
+      <w:pPr>
+        <w:pStyle w:val="PrformatHTML"/>
+        <w:shd w:val="clear" w:color="auto" w:fill="2B2B2B"/>
+        <w:rPr>
+          <w:color w:val="A9B7C6"/>
+        </w:rPr>
+      </w:pPr>
+      <w:r>
+        <w:rPr>
+          <w:color w:val="CC7832"/>
+        </w:rPr>
+        <w:t xml:space="preserve">def </w:t>
+      </w:r>
+      <w:r>
+        <w:rPr>
+          <w:color w:val="FFC66D"/>
+        </w:rPr>
+        <w:t>test_get_new_group_id_when_adding_correct_</w:t>
+      </w:r>
+      <w:proofErr w:type="gramStart"/>
+      <w:r>
+        <w:rPr>
+          <w:color w:val="FFC66D"/>
+        </w:rPr>
+        <w:t>group</w:t>
+      </w:r>
+      <w:r>
+        <w:rPr>
+          <w:color w:val="A9B7C6"/>
+        </w:rPr>
+        <w:t>(</w:t>
+      </w:r>
+      <w:proofErr w:type="gramEnd"/>
+      <w:r>
+        <w:rPr>
+          <w:color w:val="A9B7C6"/>
+        </w:rPr>
+        <w:br/>
+        <w:t xml:space="preserve">        </w:t>
+      </w:r>
+      <w:r>
+        <w:rPr>
+          <w:color w:val="94558D"/>
+        </w:rPr>
+        <w:t>self</w:t>
+      </w:r>
+      <w:r>
+        <w:rPr>
+          <w:color w:val="CC7832"/>
+        </w:rPr>
+        <w:t xml:space="preserve">, </w:t>
+      </w:r>
+      <w:r>
+        <w:rPr>
+          <w:color w:val="A9B7C6"/>
+        </w:rPr>
+        <w:t>mock_read_groups_file):</w:t>
+      </w:r>
+    </w:p>
+    <w:p>
+      <w:pPr>
+        <w:rPr>
+          <w:rFonts w:ascii="Times New Roman" w:hAnsi="Times New Roman" w:cs="Times New Roman"/>
+          <w:lang w:val="en-CA"/>
+        </w:rPr>
+      </w:pPr>
+    </w:p>
+    <w:p>
+      <w:pPr>
+        <w:pStyle w:val="PrformatHTML"/>
+        <w:shd w:val="clear" w:color="auto" w:fill="2B2B2B"/>
+        <w:rPr>
+          <w:color w:val="A9B7C6"/>
+        </w:rPr>
+      </w:pPr>
+      <w:r>
+        <w:rPr>
+          <w:color w:val="CC7832"/>
+        </w:rPr>
+        <w:t xml:space="preserve">def </w:t>
+      </w:r>
+      <w:r>
+        <w:rPr>
+          <w:color w:val="FFC66D"/>
+        </w:rPr>
+        <w:t>test_add_new_group_fail_name_in_groups_</w:t>
+      </w:r>
+      <w:proofErr w:type="gramStart"/>
+      <w:r>
+        <w:rPr>
+          <w:color w:val="FFC66D"/>
+        </w:rPr>
+        <w:t>lookup</w:t>
+      </w:r>
+      <w:r>
+        <w:rPr>
+          <w:color w:val="A9B7C6"/>
+        </w:rPr>
+        <w:t>(</w:t>
+      </w:r>
+      <w:proofErr w:type="gramEnd"/>
+      <w:r>
+        <w:rPr>
+          <w:color w:val="A9B7C6"/>
+        </w:rPr>
+        <w:br/>
+        <w:t xml:space="preserve">        </w:t>
+      </w:r>
+      <w:r>
+        <w:rPr>
+          <w:color w:val="94558D"/>
+        </w:rPr>
+        <w:t>self</w:t>
+      </w:r>
+      <w:r>
+        <w:rPr>
+          <w:color w:val="CC7832"/>
+        </w:rPr>
+        <w:t xml:space="preserve">, </w:t>
+      </w:r>
+      <w:r>
+        <w:rPr>
+          <w:color w:val="A9B7C6"/>
+        </w:rPr>
+        <w:t>mock_read_groups_file</w:t>
+      </w:r>
+      <w:r>
+        <w:rPr>
+          <w:color w:val="CC7832"/>
+        </w:rPr>
+        <w:t xml:space="preserve">, </w:t>
+      </w:r>
+      <w:r>
+        <w:rPr>
+          <w:color w:val="A9B7C6"/>
+        </w:rPr>
+        <w:t>mock_read_users_file</w:t>
+      </w:r>
+      <w:r>
+        <w:rPr>
+          <w:color w:val="A9B7C6"/>
+        </w:rPr>
+        <w:br/>
+        <w:t>):</w:t>
+      </w:r>
+    </w:p>
+    <w:p>
+      <w:pPr>
+        <w:rPr>
+          <w:rFonts w:ascii="Times New Roman" w:hAnsi="Times New Roman" w:cs="Times New Roman"/>
+          <w:lang w:val="en-CA"/>
+        </w:rPr>
+      </w:pPr>
+    </w:p>
+    <w:p>
+      <w:pPr>
+        <w:pStyle w:val="PrformatHTML"/>
+        <w:shd w:val="clear" w:color="auto" w:fill="2B2B2B"/>
+        <w:rPr>
+          <w:color w:val="A9B7C6"/>
+        </w:rPr>
+      </w:pPr>
+      <w:r>
+        <w:rPr>
+          <w:color w:val="CC7832"/>
+        </w:rPr>
+        <w:t xml:space="preserve">def </w:t>
+      </w:r>
+      <w:r>
+        <w:rPr>
+          <w:color w:val="FFC66D"/>
+        </w:rPr>
+        <w:t>test_add_new_group_Passes_correct_</w:t>
+      </w:r>
+      <w:proofErr w:type="gramStart"/>
+      <w:r>
+        <w:rPr>
+          <w:color w:val="FFC66D"/>
+        </w:rPr>
+        <w:t>values</w:t>
+      </w:r>
+      <w:r>
+        <w:rPr>
+          <w:color w:val="A9B7C6"/>
+        </w:rPr>
+        <w:t>(</w:t>
+      </w:r>
+      <w:proofErr w:type="gramEnd"/>
+      <w:r>
+        <w:rPr>
+          <w:color w:val="A9B7C6"/>
+        </w:rPr>
+        <w:br/>
+        <w:t xml:space="preserve">        </w:t>
+      </w:r>
+      <w:r>
+        <w:rPr>
+          <w:color w:val="94558D"/>
+        </w:rPr>
+        <w:t>self</w:t>
+      </w:r>
+      <w:r>
+        <w:rPr>
+          <w:color w:val="CC7832"/>
+        </w:rPr>
+        <w:t xml:space="preserve">, </w:t>
+      </w:r>
+      <w:r>
+        <w:rPr>
+          <w:color w:val="A9B7C6"/>
+        </w:rPr>
+        <w:t>mock_get_user_id</w:t>
+      </w:r>
+      <w:r>
+        <w:rPr>
+          <w:color w:val="CC7832"/>
+        </w:rPr>
+        <w:t xml:space="preserve">, </w:t>
+      </w:r>
+      <w:r>
+        <w:rPr>
+          <w:color w:val="A9B7C6"/>
+        </w:rPr>
+        <w:t>mock_read_groups_file</w:t>
+      </w:r>
+      <w:r>
+        <w:rPr>
+          <w:color w:val="CC7832"/>
+        </w:rPr>
+        <w:t xml:space="preserve">, </w:t>
+      </w:r>
+      <w:r>
+        <w:rPr>
+          <w:color w:val="A9B7C6"/>
+        </w:rPr>
+        <w:t>mock_read_users_file</w:t>
+      </w:r>
+      <w:r>
+        <w:rPr>
+          <w:color w:val="A9B7C6"/>
+        </w:rPr>
+        <w:br/>
+        <w:t>):</w:t>
+      </w:r>
+    </w:p>
+    <w:p>
+      <w:pPr>
+        <w:rPr>
+          <w:rFonts w:ascii="Times New Roman" w:hAnsi="Times New Roman" w:cs="Times New Roman"/>
+          <w:lang w:val="en-CA"/>
+        </w:rPr>
+      </w:pPr>
+    </w:p>
+    <w:p>
+      <w:pPr>
+        <w:pStyle w:val="PrformatHTML"/>
+        <w:shd w:val="clear" w:color="auto" w:fill="2B2B2B"/>
+        <w:rPr>
+          <w:color w:val="A9B7C6"/>
+        </w:rPr>
+      </w:pPr>
+      <w:r>
+        <w:rPr>
+          <w:color w:val="CC7832"/>
+        </w:rPr>
+        <w:t xml:space="preserve">def </w:t>
+      </w:r>
+      <w:r>
+        <w:rPr>
+          <w:color w:val="FFC66D"/>
+        </w:rPr>
+        <w:t>test_update_users_Passes_correct_and_invalid_is_Date_of_last_seen_message_data_to_modify_users_file_when_</w:t>
+      </w:r>
+      <w:proofErr w:type="gramStart"/>
+      <w:r>
+        <w:rPr>
+          <w:color w:val="FFC66D"/>
+        </w:rPr>
+        <w:t>field</w:t>
+      </w:r>
+      <w:r>
+        <w:rPr>
+          <w:color w:val="A9B7C6"/>
+        </w:rPr>
+        <w:t>(</w:t>
+      </w:r>
+      <w:proofErr w:type="gramEnd"/>
+      <w:r>
+        <w:rPr>
+          <w:color w:val="A9B7C6"/>
+        </w:rPr>
+        <w:br/>
+        <w:t xml:space="preserve">        </w:t>
+      </w:r>
+      <w:r>
+        <w:rPr>
+          <w:color w:val="94558D"/>
+        </w:rPr>
+        <w:t>self</w:t>
+      </w:r>
+      <w:r>
+        <w:rPr>
+          <w:color w:val="CC7832"/>
+        </w:rPr>
+        <w:t xml:space="preserve">, </w:t>
+      </w:r>
+      <w:r>
+        <w:rPr>
+          <w:color w:val="A9B7C6"/>
+        </w:rPr>
+        <w:t>mock_read_users_file</w:t>
+      </w:r>
+      <w:r>
+        <w:rPr>
+          <w:color w:val="CC7832"/>
+        </w:rPr>
+        <w:t xml:space="preserve">, </w:t>
+      </w:r>
+      <w:r>
+        <w:rPr>
+          <w:color w:val="A9B7C6"/>
+        </w:rPr>
+        <w:t>mock_modify_users_file</w:t>
+      </w:r>
+      <w:r>
+        <w:rPr>
+          <w:color w:val="A9B7C6"/>
+        </w:rPr>
+        <w:br/>
+        <w:t>):</w:t>
+      </w:r>
+    </w:p>
+    <w:p>
+      <w:pPr>
+        <w:rPr>
+          <w:rFonts w:ascii="Times New Roman" w:hAnsi="Times New Roman" w:cs="Times New Roman"/>
+          <w:lang w:val="en-CA"/>
+        </w:rPr>
+      </w:pPr>
+    </w:p>
+    <w:p>
+      <w:pPr>
+        <w:pStyle w:val="PrformatHTML"/>
+        <w:shd w:val="clear" w:color="auto" w:fill="2B2B2B"/>
+        <w:rPr>
+          <w:color w:val="A9B7C6"/>
+        </w:rPr>
+      </w:pPr>
+      <w:r>
+        <w:rPr>
+          <w:color w:val="CC7832"/>
+        </w:rPr>
+        <w:t xml:space="preserve">def </w:t>
+      </w:r>
+      <w:r>
+        <w:rPr>
+          <w:color w:val="FFC66D"/>
+        </w:rPr>
+        <w:t>test_update_users_Passes_correct_and_invalid_is_Date_of_first_seen_message_data_to_modify_users_file_when_</w:t>
+      </w:r>
+      <w:proofErr w:type="gramStart"/>
+      <w:r>
+        <w:rPr>
+          <w:color w:val="FFC66D"/>
+        </w:rPr>
+        <w:t>field</w:t>
+      </w:r>
+      <w:r>
+        <w:rPr>
+          <w:color w:val="A9B7C6"/>
+        </w:rPr>
+        <w:t>(</w:t>
+      </w:r>
+      <w:proofErr w:type="gramEnd"/>
+      <w:r>
+        <w:rPr>
+          <w:color w:val="A9B7C6"/>
+        </w:rPr>
+        <w:br/>
+        <w:t xml:space="preserve">        </w:t>
+      </w:r>
+      <w:r>
+        <w:rPr>
+          <w:color w:val="94558D"/>
+        </w:rPr>
+        <w:t>self</w:t>
+      </w:r>
+      <w:r>
+        <w:rPr>
+          <w:color w:val="CC7832"/>
+        </w:rPr>
+        <w:t xml:space="preserve">, </w:t>
+      </w:r>
+      <w:r>
+        <w:rPr>
+          <w:color w:val="A9B7C6"/>
+        </w:rPr>
+        <w:t>mock_read_users_file</w:t>
+      </w:r>
+      <w:r>
+        <w:rPr>
+          <w:color w:val="CC7832"/>
+        </w:rPr>
+        <w:t xml:space="preserve">, </w:t>
+      </w:r>
+      <w:r>
+        <w:rPr>
+          <w:color w:val="A9B7C6"/>
+        </w:rPr>
+        <w:t>mock_modify_users_file</w:t>
+      </w:r>
+      <w:r>
+        <w:rPr>
+          <w:color w:val="A9B7C6"/>
+        </w:rPr>
+        <w:br/>
+        <w:t>):</w:t>
+      </w:r>
+    </w:p>
+    <w:p>
+      <w:pPr>
+        <w:rPr>
+          <w:rFonts w:ascii="Times New Roman" w:hAnsi="Times New Roman" w:cs="Times New Roman"/>
+          <w:lang w:val="en-CA"/>
+        </w:rPr>
+      </w:pPr>
+    </w:p>
+    <w:p>
+      <w:pPr>
+        <w:pStyle w:val="PrformatHTML"/>
+        <w:shd w:val="clear" w:color="auto" w:fill="2B2B2B"/>
+        <w:rPr>
+          <w:color w:val="A9B7C6"/>
+        </w:rPr>
+      </w:pPr>
+      <w:r>
+        <w:rPr>
+          <w:color w:val="CC7832"/>
+        </w:rPr>
+        <w:t xml:space="preserve">def </w:t>
+      </w:r>
+      <w:r>
+        <w:rPr>
+          <w:color w:val="FFC66D"/>
+        </w:rPr>
+        <w:t>test_update_users_Passes_correct_and_invalid_Trust_data_to_modify_</w:t>
+      </w:r>
+      <w:proofErr w:type="gramStart"/>
+      <w:r>
+        <w:rPr>
+          <w:color w:val="FFC66D"/>
+        </w:rPr>
+        <w:t>users</w:t>
+      </w:r>
+      <w:r>
+        <w:rPr>
+          <w:color w:val="A9B7C6"/>
+        </w:rPr>
+        <w:t>(</w:t>
+      </w:r>
+      <w:proofErr w:type="gramEnd"/>
+      <w:r>
+        <w:rPr>
+          <w:color w:val="A9B7C6"/>
+        </w:rPr>
+        <w:br/>
+        <w:t xml:space="preserve">        </w:t>
+      </w:r>
+      <w:r>
+        <w:rPr>
+          <w:color w:val="94558D"/>
+        </w:rPr>
+        <w:t>self</w:t>
+      </w:r>
+      <w:r>
+        <w:rPr>
+          <w:color w:val="CC7832"/>
+        </w:rPr>
+        <w:t xml:space="preserve">, </w:t>
+      </w:r>
+      <w:r>
+        <w:rPr>
+          <w:color w:val="A9B7C6"/>
+        </w:rPr>
+        <w:t>mock_read_users_file</w:t>
+      </w:r>
+      <w:r>
+        <w:rPr>
+          <w:color w:val="CC7832"/>
+        </w:rPr>
+        <w:t xml:space="preserve">, </w:t>
+      </w:r>
+      <w:r>
+        <w:rPr>
+          <w:color w:val="A9B7C6"/>
+        </w:rPr>
+        <w:t>mock_modify_users_file</w:t>
+      </w:r>
+      <w:r>
+        <w:rPr>
+          <w:color w:val="A9B7C6"/>
+        </w:rPr>
+        <w:br/>
+        <w:t>):</w:t>
+      </w:r>
+    </w:p>
+    <w:p>
+      <w:pPr>
+        <w:rPr>
+          <w:rFonts w:ascii="Times New Roman" w:hAnsi="Times New Roman" w:cs="Times New Roman"/>
+          <w:lang w:val="en-CA"/>
+        </w:rPr>
+      </w:pPr>
+    </w:p>
+    <w:p>
+      <w:pPr>
+        <w:pStyle w:val="PrformatHTML"/>
+        <w:shd w:val="clear" w:color="auto" w:fill="2B2B2B"/>
+        <w:rPr>
+          <w:color w:val="A9B7C6"/>
+        </w:rPr>
+      </w:pPr>
+      <w:r>
+        <w:rPr>
+          <w:color w:val="CC7832"/>
+        </w:rPr>
+        <w:t xml:space="preserve">def </w:t>
+      </w:r>
+      <w:r>
+        <w:rPr>
+          <w:color w:val="FFC66D"/>
+        </w:rPr>
+        <w:t>test_update_users_Passes_correct_and_invalid_SpamN_data_to_modify_users</w:t>
+      </w:r>
+      <w:r>
+        <w:rPr>
+          <w:color w:val="A9B7C6"/>
+        </w:rPr>
+        <w:t>(</w:t>
+      </w:r>
+      <w:r>
+        <w:rPr>
+          <w:color w:val="A9B7C6"/>
+        </w:rPr>
+        <w:br/>
+        <w:t xml:space="preserve">        </w:t>
+      </w:r>
+      <w:r>
+        <w:rPr>
+          <w:color w:val="94558D"/>
+        </w:rPr>
+        <w:t>self</w:t>
+      </w:r>
+      <w:r>
+        <w:rPr>
+          <w:color w:val="CC7832"/>
+        </w:rPr>
+        <w:t xml:space="preserve">, </w:t>
+      </w:r>
+      <w:r>
+        <w:rPr>
+          <w:color w:val="A9B7C6"/>
+        </w:rPr>
+        <w:t>mock_read_users_file</w:t>
+      </w:r>
+      <w:r>
+        <w:rPr>
+          <w:color w:val="CC7832"/>
+        </w:rPr>
+        <w:t xml:space="preserve">, </w:t>
+      </w:r>
+      <w:r>
+        <w:rPr>
+          <w:color w:val="A9B7C6"/>
+        </w:rPr>
+        <w:t>mock_modify_users_file</w:t>
+      </w:r>
+      <w:r>
+        <w:rPr>
+          <w:color w:val="A9B7C6"/>
+        </w:rPr>
+        <w:br/>
+        <w:t>):</w:t>
+      </w:r>
+    </w:p>
+    <w:p>
+      <w:pPr>
+        <w:rPr>
+          <w:rFonts w:ascii="Times New Roman" w:hAnsi="Times New Roman" w:cs="Times New Roman"/>
+          <w:lang w:val="en-CA"/>
+        </w:rPr>
+      </w:pPr>
+    </w:p>
+    <w:p>
+      <w:pPr>
+        <w:pStyle w:val="PrformatHTML"/>
+        <w:shd w:val="clear" w:color="auto" w:fill="2B2B2B"/>
+        <w:rPr>
+          <w:color w:val="A9B7C6"/>
+        </w:rPr>
+      </w:pPr>
+      <w:r>
+        <w:rPr>
+          <w:color w:val="CC7832"/>
+        </w:rPr>
+        <w:t xml:space="preserve">def </w:t>
+      </w:r>
+      <w:r>
+        <w:rPr>
+          <w:color w:val="FFC66D"/>
+        </w:rPr>
+        <w:t>test_update_users_Passes_correct_Groups_modify_user_</w:t>
+      </w:r>
+      <w:proofErr w:type="gramStart"/>
+      <w:r>
+        <w:rPr>
+          <w:color w:val="FFC66D"/>
+        </w:rPr>
+        <w:t>file</w:t>
+      </w:r>
+      <w:r>
+        <w:rPr>
+          <w:color w:val="A9B7C6"/>
+        </w:rPr>
+        <w:t>(</w:t>
+      </w:r>
+      <w:proofErr w:type="gramEnd"/>
+      <w:r>
+        <w:rPr>
+          <w:color w:val="A9B7C6"/>
+        </w:rPr>
+        <w:br/>
+        <w:t xml:space="preserve">        </w:t>
+      </w:r>
+      <w:r>
+        <w:rPr>
+          <w:color w:val="94558D"/>
+        </w:rPr>
+        <w:t>self</w:t>
+      </w:r>
+      <w:r>
+        <w:rPr>
+          <w:color w:val="CC7832"/>
+        </w:rPr>
+        <w:t xml:space="preserve">, </w:t>
+      </w:r>
+      <w:r>
+        <w:rPr>
+          <w:color w:val="A9B7C6"/>
+        </w:rPr>
+        <w:t>mock_read_users_file</w:t>
+      </w:r>
+      <w:r>
+        <w:rPr>
+          <w:color w:val="CC7832"/>
+        </w:rPr>
+        <w:t xml:space="preserve">, </w:t>
+      </w:r>
+      <w:r>
+        <w:rPr>
+          <w:color w:val="A9B7C6"/>
+        </w:rPr>
+        <w:t>mock_modify_users_file</w:t>
+      </w:r>
+      <w:r>
+        <w:rPr>
+          <w:color w:val="CC7832"/>
+        </w:rPr>
+        <w:t xml:space="preserve">, </w:t>
+      </w:r>
+      <w:r>
+        <w:rPr>
+          <w:color w:val="A9B7C6"/>
+        </w:rPr>
+        <w:t>mock_read_groups_file</w:t>
+      </w:r>
+      <w:r>
+        <w:rPr>
+          <w:color w:val="A9B7C6"/>
+        </w:rPr>
+        <w:br/>
+        <w:t>):</w:t>
+      </w:r>
+    </w:p>
+    <w:p>
+      <w:pPr>
+        <w:rPr>
+          <w:rFonts w:ascii="Times New Roman" w:hAnsi="Times New Roman" w:cs="Times New Roman"/>
+          <w:lang w:val="en-CA"/>
+        </w:rPr>
+      </w:pPr>
+    </w:p>
+    <w:p>
+      <w:pPr>
+        <w:pStyle w:val="PrformatHTML"/>
+        <w:shd w:val="clear" w:color="auto" w:fill="2B2B2B"/>
+        <w:rPr>
+          <w:color w:val="A9B7C6"/>
+        </w:rPr>
+      </w:pPr>
+      <w:r>
+        <w:rPr>
+          <w:color w:val="CC7832"/>
+        </w:rPr>
+        <w:t xml:space="preserve">def </w:t>
+      </w:r>
+      <w:r>
+        <w:rPr>
+          <w:color w:val="FFC66D"/>
+        </w:rPr>
+        <w:t>test_update_users_return_False_on_invalid_user_</w:t>
+      </w:r>
+      <w:proofErr w:type="gramStart"/>
+      <w:r>
+        <w:rPr>
+          <w:color w:val="FFC66D"/>
+        </w:rPr>
+        <w:t>Groups</w:t>
+      </w:r>
+      <w:r>
+        <w:rPr>
+          <w:color w:val="A9B7C6"/>
+        </w:rPr>
+        <w:t>(</w:t>
+      </w:r>
+      <w:proofErr w:type="gramEnd"/>
+      <w:r>
+        <w:rPr>
+          <w:color w:val="A9B7C6"/>
+        </w:rPr>
+        <w:br/>
+        <w:t xml:space="preserve">        </w:t>
+      </w:r>
+      <w:r>
+        <w:rPr>
+          <w:color w:val="94558D"/>
+        </w:rPr>
+        <w:t>self</w:t>
+      </w:r>
+      <w:r>
+        <w:rPr>
+          <w:color w:val="CC7832"/>
+        </w:rPr>
+        <w:t xml:space="preserve">, </w:t>
+      </w:r>
+      <w:r>
+        <w:rPr>
+          <w:color w:val="A9B7C6"/>
+        </w:rPr>
+        <w:t>mock_read_users_file</w:t>
+      </w:r>
+      <w:r>
+        <w:rPr>
+          <w:color w:val="CC7832"/>
+        </w:rPr>
+        <w:t xml:space="preserve">, </w:t>
+      </w:r>
+      <w:r>
+        <w:rPr>
+          <w:color w:val="A9B7C6"/>
+        </w:rPr>
+        <w:t>mock_modify_users_file</w:t>
+      </w:r>
+      <w:r>
+        <w:rPr>
+          <w:color w:val="CC7832"/>
+        </w:rPr>
+        <w:t xml:space="preserve">, </w:t>
+      </w:r>
+      <w:r>
+        <w:rPr>
+          <w:color w:val="A9B7C6"/>
+        </w:rPr>
+        <w:lastRenderedPageBreak/>
+        <w:t>mock_read_groups_file</w:t>
+      </w:r>
+      <w:r>
+        <w:rPr>
+          <w:color w:val="A9B7C6"/>
+        </w:rPr>
+        <w:br/>
+        <w:t>):</w:t>
+      </w:r>
+    </w:p>
+    <w:p>
+      <w:pPr>
+        <w:rPr>
+          <w:rFonts w:ascii="Times New Roman" w:hAnsi="Times New Roman" w:cs="Times New Roman"/>
+          <w:lang w:val="en-CA"/>
+        </w:rPr>
+      </w:pPr>
+    </w:p>
+    <w:p>
+      <w:pPr>
+        <w:pStyle w:val="PrformatHTML"/>
+        <w:shd w:val="clear" w:color="auto" w:fill="2B2B2B"/>
+        <w:rPr>
+          <w:color w:val="A9B7C6"/>
+        </w:rPr>
+      </w:pPr>
+      <w:r>
+        <w:rPr>
+          <w:color w:val="CC7832"/>
+        </w:rPr>
+        <w:t xml:space="preserve">def </w:t>
+      </w:r>
+      <w:r>
+        <w:rPr>
+          <w:color w:val="FFC66D"/>
+        </w:rPr>
+        <w:t>test_update_groups_Passes_correct_and_invalid_field_Trust_data_to_modify_groups_</w:t>
+      </w:r>
+      <w:proofErr w:type="gramStart"/>
+      <w:r>
+        <w:rPr>
+          <w:color w:val="FFC66D"/>
+        </w:rPr>
+        <w:t>file</w:t>
+      </w:r>
+      <w:r>
+        <w:rPr>
+          <w:color w:val="A9B7C6"/>
+        </w:rPr>
+        <w:t>(</w:t>
+      </w:r>
+      <w:proofErr w:type="gramEnd"/>
+      <w:r>
+        <w:rPr>
+          <w:color w:val="A9B7C6"/>
+        </w:rPr>
+        <w:br/>
+        <w:t xml:space="preserve">        </w:t>
+      </w:r>
+      <w:r>
+        <w:rPr>
+          <w:color w:val="94558D"/>
+        </w:rPr>
+        <w:t>self</w:t>
+      </w:r>
+      <w:r>
+        <w:rPr>
+          <w:color w:val="CC7832"/>
+        </w:rPr>
+        <w:t xml:space="preserve">, </w:t>
+      </w:r>
+      <w:r>
+        <w:rPr>
+          <w:color w:val="A9B7C6"/>
+        </w:rPr>
+        <w:t>mock_read_groups_file</w:t>
+      </w:r>
+      <w:r>
+        <w:rPr>
+          <w:color w:val="CC7832"/>
+        </w:rPr>
+        <w:t xml:space="preserve">, </w:t>
+      </w:r>
+      <w:r>
+        <w:rPr>
+          <w:color w:val="A9B7C6"/>
+        </w:rPr>
+        <w:t>mock_modify_groups_file</w:t>
+      </w:r>
+      <w:r>
+        <w:rPr>
+          <w:color w:val="A9B7C6"/>
+        </w:rPr>
+        <w:br/>
+        <w:t>):</w:t>
+      </w:r>
+    </w:p>
+    <w:p>
+      <w:pPr>
+        <w:rPr>
+          <w:rFonts w:ascii="Times New Roman" w:hAnsi="Times New Roman" w:cs="Times New Roman"/>
+          <w:lang w:val="en-CA"/>
+        </w:rPr>
+      </w:pPr>
+    </w:p>
+    <w:p>
+      <w:pPr>
+        <w:pStyle w:val="PrformatHTML"/>
+        <w:shd w:val="clear" w:color="auto" w:fill="2B2B2B"/>
+        <w:rPr>
+          <w:color w:val="A9B7C6"/>
+        </w:rPr>
+      </w:pPr>
+      <w:r>
+        <w:rPr>
+          <w:color w:val="CC7832"/>
+        </w:rPr>
+        <w:t xml:space="preserve">def </w:t>
+      </w:r>
+      <w:r>
+        <w:rPr>
+          <w:color w:val="FFC66D"/>
+        </w:rPr>
+        <w:t>test_update_groups_Passes_correct_on_invalid_List_of_</w:t>
+      </w:r>
+      <w:proofErr w:type="gramStart"/>
+      <w:r>
+        <w:rPr>
+          <w:color w:val="FFC66D"/>
+        </w:rPr>
+        <w:t>members</w:t>
+      </w:r>
+      <w:r>
+        <w:rPr>
+          <w:color w:val="A9B7C6"/>
+        </w:rPr>
+        <w:t>(</w:t>
+      </w:r>
+      <w:proofErr w:type="gramEnd"/>
+      <w:r>
+        <w:rPr>
+          <w:color w:val="A9B7C6"/>
+        </w:rPr>
+        <w:br/>
+        <w:t xml:space="preserve">        </w:t>
+      </w:r>
+      <w:r>
+        <w:rPr>
+          <w:color w:val="94558D"/>
+        </w:rPr>
+        <w:t>self</w:t>
+      </w:r>
+      <w:r>
+        <w:rPr>
+          <w:color w:val="CC7832"/>
+        </w:rPr>
+        <w:t>,</w:t>
+      </w:r>
+      <w:r>
+        <w:rPr>
+          <w:color w:val="CC7832"/>
+        </w:rPr>
+        <w:br/>
+        <w:t xml:space="preserve">        </w:t>
+      </w:r>
+      <w:r>
+        <w:rPr>
+          <w:color w:val="A9B7C6"/>
+        </w:rPr>
+        <w:t>mock_read_users_file</w:t>
+      </w:r>
+      <w:r>
+        <w:rPr>
+          <w:color w:val="CC7832"/>
+        </w:rPr>
+        <w:t>,</w:t>
+      </w:r>
+      <w:r>
+        <w:rPr>
+          <w:color w:val="CC7832"/>
+        </w:rPr>
+        <w:br/>
+        <w:t xml:space="preserve">        </w:t>
+      </w:r>
+      <w:r>
+        <w:rPr>
+          <w:color w:val="A9B7C6"/>
+        </w:rPr>
+        <w:t>mock_read_groups_file</w:t>
+      </w:r>
+      <w:r>
+        <w:rPr>
+          <w:color w:val="CC7832"/>
+        </w:rPr>
+        <w:t>,</w:t>
+      </w:r>
+      <w:r>
+        <w:rPr>
+          <w:color w:val="CC7832"/>
+        </w:rPr>
+        <w:br/>
+        <w:t xml:space="preserve">        </w:t>
+      </w:r>
+      <w:r>
+        <w:rPr>
+          <w:color w:val="A9B7C6"/>
+        </w:rPr>
+        <w:t>mock_modify_groups_file</w:t>
+      </w:r>
+      <w:r>
+        <w:rPr>
+          <w:color w:val="CC7832"/>
+        </w:rPr>
+        <w:t>,</w:t>
+      </w:r>
+      <w:r>
+        <w:rPr>
+          <w:color w:val="CC7832"/>
+        </w:rPr>
+        <w:br/>
+      </w:r>
+      <w:r>
+        <w:rPr>
+          <w:color w:val="A9B7C6"/>
+        </w:rPr>
+        <w:t>):</w:t>
+      </w:r>
+    </w:p>
+    <w:p>
+      <w:pPr>
+        <w:rPr>
+          <w:rFonts w:ascii="Times New Roman" w:hAnsi="Times New Roman" w:cs="Times New Roman"/>
+          <w:lang w:val="en-CA"/>
+        </w:rPr>
+      </w:pPr>
+    </w:p>
+    <w:p>
+      <w:pPr>
+        <w:rPr>
+          <w:rFonts w:ascii="Times New Roman" w:hAnsi="Times New Roman" w:cs="Times New Roman"/>
+          <w:lang w:val="en-CA"/>
+        </w:rPr>
+      </w:pPr>
     </w:p>
     <w:p>
       <w:pPr>
@@ -613,7 +2234,6 @@
           <w:rFonts w:ascii="Times New Roman" w:hAnsi="Times New Roman" w:cs="Times New Roman"/>
           <w:lang w:val="fr-CA"/>
         </w:rPr>
-        <w:lastRenderedPageBreak/>
         <w:t xml:space="preserve">Tests de flots de données </w:t>
       </w:r>
     </w:p>
@@ -680,7 +2300,7 @@
                     </pic:cNvPicPr>
                   </pic:nvPicPr>
                   <pic:blipFill>
-                    <a:blip r:embed="rId9">
+                    <a:blip r:embed="rId10">
                       <a:extLst>
                         <a:ext uri="{28A0092B-C50C-407E-A947-70E740481C1C}">
                           <a14:useLocalDpi xmlns:a14="http://schemas.microsoft.com/office/drawing/2010/main" val="0"/>
@@ -773,7 +2393,7 @@
                     <pic:cNvPicPr/>
                   </pic:nvPicPr>
                   <pic:blipFill>
-                    <a:blip r:embed="rId10">
+                    <a:blip r:embed="rId11">
                       <a:extLst>
                         <a:ext uri="{28A0092B-C50C-407E-A947-70E740481C1C}">
                           <a14:useLocalDpi xmlns:a14="http://schemas.microsoft.com/office/drawing/2010/main" val="0"/>
@@ -4279,35 +5899,7 @@
                 <w:rFonts w:ascii="Times New Roman" w:hAnsi="Times New Roman" w:cs="Times New Roman"/>
                 <w:lang w:val="en-CA"/>
               </w:rPr>
-              <w:t>{1,2,3,4,5,4,6,7,</w:t>
-            </w:r>
-            <w:r>
-              <w:rPr>
-                <w:rFonts w:ascii="Times New Roman" w:hAnsi="Times New Roman" w:cs="Times New Roman"/>
-                <w:lang w:val="en-CA"/>
-              </w:rPr>
-              <w:t>9</w:t>
-            </w:r>
-            <w:r>
-              <w:rPr>
-                <w:rFonts w:ascii="Times New Roman" w:hAnsi="Times New Roman" w:cs="Times New Roman"/>
-                <w:lang w:val="en-CA"/>
-              </w:rPr>
-              <w:t>,</w:t>
-            </w:r>
-            <w:r>
-              <w:rPr>
-                <w:rFonts w:ascii="Times New Roman" w:hAnsi="Times New Roman" w:cs="Times New Roman"/>
-                <w:lang w:val="en-CA"/>
-              </w:rPr>
-              <w:t>10</w:t>
-            </w:r>
-            <w:r>
-              <w:rPr>
-                <w:rFonts w:ascii="Times New Roman" w:hAnsi="Times New Roman" w:cs="Times New Roman"/>
-                <w:lang w:val="en-CA"/>
-              </w:rPr>
-              <w:t>,11,13}</w:t>
+              <w:t>{1,2,3,4,5,4,6,7,9,10,11,13}</w:t>
             </w:r>
           </w:p>
         </w:tc>
@@ -4365,35 +5957,7 @@
                 <w:rFonts w:ascii="Times New Roman" w:hAnsi="Times New Roman" w:cs="Times New Roman"/>
                 <w:lang w:val="en-CA"/>
               </w:rPr>
-              <w:t>{1,2,3,4,5,4,6,7,</w:t>
-            </w:r>
-            <w:r>
-              <w:rPr>
-                <w:rFonts w:ascii="Times New Roman" w:hAnsi="Times New Roman" w:cs="Times New Roman"/>
-                <w:lang w:val="en-CA"/>
-              </w:rPr>
-              <w:t xml:space="preserve"> </w:t>
-            </w:r>
-            <w:r>
-              <w:rPr>
-                <w:rFonts w:ascii="Times New Roman" w:hAnsi="Times New Roman" w:cs="Times New Roman"/>
-                <w:lang w:val="en-CA"/>
-              </w:rPr>
-              <w:t>9,11</w:t>
-            </w:r>
-            <w:r>
-              <w:rPr>
-                <w:rFonts w:ascii="Times New Roman" w:hAnsi="Times New Roman" w:cs="Times New Roman"/>
-                <w:lang w:val="en-CA"/>
-              </w:rPr>
-              <w:t>,12</w:t>
-            </w:r>
-            <w:r>
-              <w:rPr>
-                <w:rFonts w:ascii="Times New Roman" w:hAnsi="Times New Roman" w:cs="Times New Roman"/>
-                <w:lang w:val="en-CA"/>
-              </w:rPr>
-              <w:t>}</w:t>
+              <w:t>{1,2,3,4,5,4,6,7, 9,11,12}</w:t>
             </w:r>
           </w:p>
         </w:tc>
@@ -5295,6 +6859,56 @@
     <w:uiPriority w:val="99"/>
     <w:rsid w:val="00AB0C6F"/>
   </w:style>
+  <w:style w:type="paragraph" w:styleId="PrformatHTML">
+    <w:name w:val="HTML Preformatted"/>
+    <w:basedOn w:val="Normal"/>
+    <w:link w:val="PrformatHTMLCar"/>
+    <w:uiPriority w:val="99"/>
+    <w:semiHidden/>
+    <w:unhideWhenUsed/>
+    <w:rsid w:val="001335B5"/>
+    <w:pPr>
+      <w:tabs>
+        <w:tab w:val="left" w:pos="916"/>
+        <w:tab w:val="left" w:pos="1832"/>
+        <w:tab w:val="left" w:pos="2748"/>
+        <w:tab w:val="left" w:pos="3664"/>
+        <w:tab w:val="left" w:pos="4580"/>
+        <w:tab w:val="left" w:pos="5496"/>
+        <w:tab w:val="left" w:pos="6412"/>
+        <w:tab w:val="left" w:pos="7328"/>
+        <w:tab w:val="left" w:pos="8244"/>
+        <w:tab w:val="left" w:pos="9160"/>
+        <w:tab w:val="left" w:pos="10076"/>
+        <w:tab w:val="left" w:pos="10992"/>
+        <w:tab w:val="left" w:pos="11908"/>
+        <w:tab w:val="left" w:pos="12824"/>
+        <w:tab w:val="left" w:pos="13740"/>
+        <w:tab w:val="left" w:pos="14656"/>
+      </w:tabs>
+      <w:spacing w:after="0" w:line="240" w:lineRule="auto"/>
+    </w:pPr>
+    <w:rPr>
+      <w:rFonts w:ascii="Courier New" w:eastAsia="Times New Roman" w:hAnsi="Courier New" w:cs="Courier New"/>
+      <w:sz w:val="20"/>
+      <w:szCs w:val="20"/>
+      <w:lang w:val="en-CA" w:eastAsia="en-CA"/>
+    </w:rPr>
+  </w:style>
+  <w:style w:type="character" w:customStyle="1" w:styleId="PrformatHTMLCar">
+    <w:name w:val="Préformaté HTML Car"/>
+    <w:basedOn w:val="Policepardfaut"/>
+    <w:link w:val="PrformatHTML"/>
+    <w:uiPriority w:val="99"/>
+    <w:semiHidden/>
+    <w:rsid w:val="001335B5"/>
+    <w:rPr>
+      <w:rFonts w:ascii="Courier New" w:eastAsia="Times New Roman" w:hAnsi="Courier New" w:cs="Courier New"/>
+      <w:sz w:val="20"/>
+      <w:szCs w:val="20"/>
+      <w:lang w:val="en-CA" w:eastAsia="en-CA"/>
+    </w:rPr>
+  </w:style>
 </w:styles>
 </file>
 

</xml_diff>